<commit_message>
con foto el word
</commit_message>
<xml_diff>
--- a/prueba.docx
+++ b/prueba.docx
@@ -23,6 +23,15 @@
       </w:r>
       <w:r>
         <w:t>tengo {edad} yo vivo en {direccion}</w:t>
+      </w:r>
+    </w:p>
+    <w:p/>
+    <w:p>
+      <w:pPr>
+        <w:jc w:val="center"/>
+      </w:pPr>
+      <w:r>
+        <w:t>{%foto}</w:t>
       </w:r>
     </w:p>
     <w:sectPr>

</xml_diff>